<commit_message>
Updated files and new ones
</commit_message>
<xml_diff>
--- a/Test_Plan_IDOS.cz.docx
+++ b/Test_Plan_IDOS.cz.docx
@@ -418,14 +418,16 @@
         <w:spacing w:before="100" w:after="100" w:beforeAutospacing="1" w:afterAutospacing="1" w:line="240" w:lineRule="auto"/>
         <w:rPr>
           <w:rFonts w:ascii="Times New Roman" w:hAnsi="Times New Roman" w:eastAsia="Times New Roman" w:cs="Times New Roman"/>
-          <w:sz w:val="24"/>
-          <w:szCs w:val="24"/>
-          <w:lang w:eastAsia="ru-ru"/>
-        </w:rPr>
-      </w:pPr>
-      <w:r>
-        <w:rPr>
-          <w:rFonts w:ascii="Times New Roman" w:hAnsi="Times New Roman" w:eastAsia="Times New Roman" w:cs="Times New Roman"/>
+          <w:highlight w:val="green"/>
+          <w:sz w:val="24"/>
+          <w:szCs w:val="24"/>
+          <w:lang w:eastAsia="ru-ru"/>
+        </w:rPr>
+      </w:pPr>
+      <w:r>
+        <w:rPr>
+          <w:rFonts w:ascii="Times New Roman" w:hAnsi="Times New Roman" w:eastAsia="Times New Roman" w:cs="Times New Roman"/>
+          <w:highlight w:val="green"/>
           <w:sz w:val="24"/>
           <w:szCs w:val="24"/>
           <w:lang w:eastAsia="ru-ru"/>
@@ -443,14 +445,16 @@
         <w:spacing w:before="100" w:after="100" w:beforeAutospacing="1" w:afterAutospacing="1" w:line="240" w:lineRule="auto"/>
         <w:rPr>
           <w:rFonts w:ascii="Times New Roman" w:hAnsi="Times New Roman" w:eastAsia="Times New Roman" w:cs="Times New Roman"/>
-          <w:sz w:val="24"/>
-          <w:szCs w:val="24"/>
-          <w:lang w:eastAsia="ru-ru"/>
-        </w:rPr>
-      </w:pPr>
-      <w:r>
-        <w:rPr>
-          <w:rFonts w:ascii="Times New Roman" w:hAnsi="Times New Roman" w:eastAsia="Times New Roman" w:cs="Times New Roman"/>
+          <w:highlight w:val="cyan"/>
+          <w:sz w:val="24"/>
+          <w:szCs w:val="24"/>
+          <w:lang w:eastAsia="ru-ru"/>
+        </w:rPr>
+      </w:pPr>
+      <w:r>
+        <w:rPr>
+          <w:rFonts w:ascii="Times New Roman" w:hAnsi="Times New Roman" w:eastAsia="Times New Roman" w:cs="Times New Roman"/>
+          <w:highlight w:val="cyan"/>
           <w:sz w:val="24"/>
           <w:szCs w:val="24"/>
           <w:lang w:eastAsia="ru-ru"/>
@@ -468,19 +472,71 @@
         <w:spacing w:before="100" w:after="100" w:beforeAutospacing="1" w:afterAutospacing="1" w:line="240" w:lineRule="auto"/>
         <w:rPr>
           <w:rFonts w:ascii="Times New Roman" w:hAnsi="Times New Roman" w:eastAsia="Times New Roman" w:cs="Times New Roman"/>
-          <w:sz w:val="24"/>
-          <w:szCs w:val="24"/>
-          <w:lang w:eastAsia="ru-ru"/>
-        </w:rPr>
-      </w:pPr>
-      <w:r>
-        <w:rPr>
-          <w:rFonts w:ascii="Times New Roman" w:hAnsi="Times New Roman" w:eastAsia="Times New Roman" w:cs="Times New Roman"/>
-          <w:sz w:val="24"/>
-          <w:szCs w:val="24"/>
-          <w:lang w:eastAsia="ru-ru"/>
-        </w:rPr>
-        <w:t>Проверить отображение подходящих маршрутов с указанием времени отправления и прибытия.</w:t>
+          <w:highlight w:val="green"/>
+          <w:sz w:val="24"/>
+          <w:szCs w:val="24"/>
+          <w:lang w:eastAsia="ru-ru"/>
+        </w:rPr>
+      </w:pPr>
+      <w:r>
+        <w:rPr>
+          <w:rFonts w:ascii="Times New Roman" w:hAnsi="Times New Roman" w:eastAsia="Times New Roman" w:cs="Times New Roman"/>
+          <w:highlight w:val="green"/>
+          <w:sz w:val="24"/>
+          <w:szCs w:val="24"/>
+          <w:lang w:eastAsia="ru-ru"/>
+        </w:rPr>
+        <w:t>Проверить отображение подходящих маршрутов с указанием времени отправления и прибытия по отъезду.</w:t>
+      </w:r>
+    </w:p>
+    <w:p>
+      <w:pPr>
+        <w:numPr>
+          <w:ilvl w:val="1"/>
+          <w:numId w:val="5"/>
+        </w:numPr>
+        <w:ind w:left="1440" w:hanging="360"/>
+        <w:spacing w:before="100" w:after="100" w:beforeAutospacing="1" w:afterAutospacing="1" w:line="240" w:lineRule="auto"/>
+        <w:rPr>
+          <w:rFonts w:ascii="Times New Roman" w:hAnsi="Times New Roman" w:eastAsia="Times New Roman" w:cs="Times New Roman"/>
+          <w:sz w:val="24"/>
+          <w:szCs w:val="24"/>
+          <w:lang w:eastAsia="ru-ru"/>
+        </w:rPr>
+      </w:pPr>
+      <w:r>
+        <w:rPr>
+          <w:rFonts w:ascii="Times New Roman" w:hAnsi="Times New Roman" w:eastAsia="Times New Roman" w:cs="Times New Roman"/>
+          <w:sz w:val="24"/>
+          <w:szCs w:val="24"/>
+          <w:lang w:eastAsia="ru-ru"/>
+        </w:rPr>
+        <w:t>Проверить отображение подходящих маршрутов с указанием времени отправления и прибытия по приезду.</w:t>
+      </w:r>
+    </w:p>
+    <w:p>
+      <w:pPr>
+        <w:numPr>
+          <w:ilvl w:val="1"/>
+          <w:numId w:val="5"/>
+        </w:numPr>
+        <w:ind w:left="1440" w:hanging="360"/>
+        <w:spacing w:before="100" w:after="100" w:beforeAutospacing="1" w:afterAutospacing="1" w:line="240" w:lineRule="auto"/>
+        <w:rPr>
+          <w:rFonts w:ascii="Times New Roman" w:hAnsi="Times New Roman" w:eastAsia="Times New Roman" w:cs="Times New Roman"/>
+          <w:sz w:val="24"/>
+          <w:szCs w:val="24"/>
+          <w:lang w:eastAsia="ru-ru"/>
+        </w:rPr>
+      </w:pPr>
+      <w:r>
+        <w:rPr>
+          <w:rFonts w:ascii="Times New Roman" w:hAnsi="Times New Roman" w:eastAsia="Times New Roman" w:cs="Times New Roman"/>
+          <w:sz w:val="24"/>
+          <w:szCs w:val="24"/>
+          <w:lang w:eastAsia="ru-ru"/>
+        </w:rPr>
+        <w:t>Проверить отображение подходящих маршрутов с указанием времени отправления и прибытия при выбранном чекбоксе «только прямые рейсы»</w:t>
       </w:r>
     </w:p>
     <w:p>
@@ -2270,7 +2326,6 @@
       </w:r>
     </w:p>
     <w:p>
-      <w:r/>
       <w:r/>
     </w:p>
     <w:sectPr>

</xml_diff>

<commit_message>
Created 1.1.4.1 and 1.1.4.2. Updated other files
</commit_message>
<xml_diff>
--- a/Test_Plan_IDOS.cz.docx
+++ b/Test_Plan_IDOS.cz.docx
@@ -43,6 +43,7 @@
           <w:lang w:eastAsia="ru-ru"/>
         </w:rPr>
       </w:pPr>
+      <w:r/>
       <w:r>
         <w:rPr>
           <w:noProof/>
@@ -51,6 +52,7 @@
           <v:rect id="_x0000_i1026" style="width:0.00pt;height:1.50pt" o:hr="t" o:hrpct="1000" o:hralign="center" o:hrstd="t" fillcolor="#a0a0a0" stroked="f"/>
         </w:pict>
       </w:r>
+      <w:r/>
       <w:r>
         <w:rPr>
           <w:rFonts w:ascii="Times New Roman" w:hAnsi="Times New Roman" w:eastAsia="Times New Roman" w:cs="Times New Roman"/>
@@ -305,6 +307,7 @@
           <w:lang w:eastAsia="ru-ru"/>
         </w:rPr>
       </w:pPr>
+      <w:r/>
       <w:r>
         <w:rPr>
           <w:noProof/>
@@ -313,6 +316,7 @@
           <v:rect id="_x0000_i1027" style="width:0.00pt;height:1.50pt" o:hr="t" o:hrpct="1000" o:hralign="center" o:hrstd="t" fillcolor="#a0a0a0" stroked="f"/>
         </w:pict>
       </w:r>
+      <w:r/>
       <w:r>
         <w:rPr>
           <w:rFonts w:ascii="Times New Roman" w:hAnsi="Times New Roman" w:eastAsia="Times New Roman" w:cs="Times New Roman"/>
@@ -499,14 +503,16 @@
         <w:spacing w:before="100" w:after="100" w:beforeAutospacing="1" w:afterAutospacing="1" w:line="240" w:lineRule="auto"/>
         <w:rPr>
           <w:rFonts w:ascii="Times New Roman" w:hAnsi="Times New Roman" w:eastAsia="Times New Roman" w:cs="Times New Roman"/>
-          <w:sz w:val="24"/>
-          <w:szCs w:val="24"/>
-          <w:lang w:eastAsia="ru-ru"/>
-        </w:rPr>
-      </w:pPr>
-      <w:r>
-        <w:rPr>
-          <w:rFonts w:ascii="Times New Roman" w:hAnsi="Times New Roman" w:eastAsia="Times New Roman" w:cs="Times New Roman"/>
+          <w:highlight w:val="green"/>
+          <w:sz w:val="24"/>
+          <w:szCs w:val="24"/>
+          <w:lang w:eastAsia="ru-ru"/>
+        </w:rPr>
+      </w:pPr>
+      <w:r>
+        <w:rPr>
+          <w:rFonts w:ascii="Times New Roman" w:hAnsi="Times New Roman" w:eastAsia="Times New Roman" w:cs="Times New Roman"/>
+          <w:highlight w:val="green"/>
           <w:sz w:val="24"/>
           <w:szCs w:val="24"/>
           <w:lang w:eastAsia="ru-ru"/>
@@ -524,19 +530,21 @@
         <w:spacing w:before="100" w:after="100" w:beforeAutospacing="1" w:afterAutospacing="1" w:line="240" w:lineRule="auto"/>
         <w:rPr>
           <w:rFonts w:ascii="Times New Roman" w:hAnsi="Times New Roman" w:eastAsia="Times New Roman" w:cs="Times New Roman"/>
-          <w:sz w:val="24"/>
-          <w:szCs w:val="24"/>
-          <w:lang w:eastAsia="ru-ru"/>
-        </w:rPr>
-      </w:pPr>
-      <w:r>
-        <w:rPr>
-          <w:rFonts w:ascii="Times New Roman" w:hAnsi="Times New Roman" w:eastAsia="Times New Roman" w:cs="Times New Roman"/>
-          <w:sz w:val="24"/>
-          <w:szCs w:val="24"/>
-          <w:lang w:eastAsia="ru-ru"/>
-        </w:rPr>
-        <w:t>Проверить отображение подходящих маршрутов с указанием времени отправления и прибытия при выбранном чекбоксе «только прямые рейсы»</w:t>
+          <w:highlight w:val="green"/>
+          <w:sz w:val="24"/>
+          <w:szCs w:val="24"/>
+          <w:lang w:eastAsia="ru-ru"/>
+        </w:rPr>
+      </w:pPr>
+      <w:r>
+        <w:rPr>
+          <w:rFonts w:ascii="Times New Roman" w:hAnsi="Times New Roman" w:eastAsia="Times New Roman" w:cs="Times New Roman"/>
+          <w:highlight w:val="green"/>
+          <w:sz w:val="24"/>
+          <w:szCs w:val="24"/>
+          <w:lang w:eastAsia="ru-ru"/>
+        </w:rPr>
+        <w:t>Проверить отображение подходящих маршрутов с указанием рандомного времени отправления и прибытия и станций из списка.</w:t>
       </w:r>
     </w:p>
     <w:p>
@@ -549,14 +557,43 @@
         <w:spacing w:before="100" w:after="100" w:beforeAutospacing="1" w:afterAutospacing="1" w:line="240" w:lineRule="auto"/>
         <w:rPr>
           <w:rFonts w:ascii="Times New Roman" w:hAnsi="Times New Roman" w:eastAsia="Times New Roman" w:cs="Times New Roman"/>
-          <w:sz w:val="24"/>
-          <w:szCs w:val="24"/>
-          <w:lang w:eastAsia="ru-ru"/>
-        </w:rPr>
-      </w:pPr>
-      <w:r>
-        <w:rPr>
-          <w:rFonts w:ascii="Times New Roman" w:hAnsi="Times New Roman" w:eastAsia="Times New Roman" w:cs="Times New Roman"/>
+          <w:highlight w:val="green"/>
+          <w:sz w:val="24"/>
+          <w:szCs w:val="24"/>
+          <w:lang w:eastAsia="ru-ru"/>
+        </w:rPr>
+      </w:pPr>
+      <w:r>
+        <w:rPr>
+          <w:rFonts w:ascii="Times New Roman" w:hAnsi="Times New Roman" w:eastAsia="Times New Roman" w:cs="Times New Roman"/>
+          <w:highlight w:val="green"/>
+          <w:sz w:val="24"/>
+          <w:szCs w:val="24"/>
+          <w:lang w:eastAsia="ru-ru"/>
+        </w:rPr>
+        <w:t>Проверить отображение подходящих маршрутов с указанием времени отправления и прибытия при выбранном чекбоксе «только прямые рейсы»</w:t>
+      </w:r>
+    </w:p>
+    <w:p>
+      <w:pPr>
+        <w:numPr>
+          <w:ilvl w:val="1"/>
+          <w:numId w:val="5"/>
+        </w:numPr>
+        <w:ind w:left="1440" w:hanging="360"/>
+        <w:spacing w:before="100" w:after="100" w:beforeAutospacing="1" w:afterAutospacing="1" w:line="240" w:lineRule="auto"/>
+        <w:rPr>
+          <w:rFonts w:ascii="Times New Roman" w:hAnsi="Times New Roman" w:eastAsia="Times New Roman" w:cs="Times New Roman"/>
+          <w:highlight w:val="green"/>
+          <w:sz w:val="24"/>
+          <w:szCs w:val="24"/>
+          <w:lang w:eastAsia="ru-ru"/>
+        </w:rPr>
+      </w:pPr>
+      <w:r>
+        <w:rPr>
+          <w:rFonts w:ascii="Times New Roman" w:hAnsi="Times New Roman" w:eastAsia="Times New Roman" w:cs="Times New Roman"/>
+          <w:highlight w:val="green"/>
           <w:sz w:val="24"/>
           <w:szCs w:val="24"/>
           <w:lang w:eastAsia="ru-ru"/>
@@ -574,15 +611,17 @@
         <w:spacing w:before="100" w:after="100" w:beforeAutospacing="1" w:afterAutospacing="1" w:line="240" w:lineRule="auto"/>
         <w:rPr>
           <w:rFonts w:ascii="Times New Roman" w:hAnsi="Times New Roman" w:eastAsia="Times New Roman" w:cs="Times New Roman"/>
-          <w:sz w:val="24"/>
-          <w:szCs w:val="24"/>
-          <w:lang w:eastAsia="ru-ru"/>
-        </w:rPr>
-      </w:pPr>
-      <w:r>
-        <w:rPr>
-          <w:rFonts w:ascii="Times New Roman" w:hAnsi="Times New Roman" w:eastAsia="Times New Roman" w:cs="Times New Roman"/>
-          <w:b/>
+          <w:highlight w:val="red"/>
+          <w:sz w:val="24"/>
+          <w:szCs w:val="24"/>
+          <w:lang w:eastAsia="ru-ru"/>
+        </w:rPr>
+      </w:pPr>
+      <w:r>
+        <w:rPr>
+          <w:rFonts w:ascii="Times New Roman" w:hAnsi="Times New Roman" w:eastAsia="Times New Roman" w:cs="Times New Roman"/>
+          <w:b/>
+          <w:highlight w:val="red"/>
           <w:bCs/>
           <w:sz w:val="24"/>
           <w:szCs w:val="24"/>
@@ -593,6 +632,7 @@
       <w:r>
         <w:rPr>
           <w:rFonts w:ascii="Times New Roman" w:hAnsi="Times New Roman" w:eastAsia="Times New Roman" w:cs="Times New Roman"/>
+          <w:highlight w:val="red"/>
           <w:sz w:val="24"/>
           <w:szCs w:val="24"/>
           <w:lang w:eastAsia="ru-ru"/>
@@ -610,14 +650,16 @@
         <w:spacing w:before="100" w:after="100" w:beforeAutospacing="1" w:afterAutospacing="1" w:line="240" w:lineRule="auto"/>
         <w:rPr>
           <w:rFonts w:ascii="Times New Roman" w:hAnsi="Times New Roman" w:eastAsia="Times New Roman" w:cs="Times New Roman"/>
-          <w:sz w:val="24"/>
-          <w:szCs w:val="24"/>
-          <w:lang w:eastAsia="ru-ru"/>
-        </w:rPr>
-      </w:pPr>
-      <w:r>
-        <w:rPr>
-          <w:rFonts w:ascii="Times New Roman" w:hAnsi="Times New Roman" w:eastAsia="Times New Roman" w:cs="Times New Roman"/>
+          <w:highlight w:val="red"/>
+          <w:sz w:val="24"/>
+          <w:szCs w:val="24"/>
+          <w:lang w:eastAsia="ru-ru"/>
+        </w:rPr>
+      </w:pPr>
+      <w:r>
+        <w:rPr>
+          <w:rFonts w:ascii="Times New Roman" w:hAnsi="Times New Roman" w:eastAsia="Times New Roman" w:cs="Times New Roman"/>
+          <w:highlight w:val="red"/>
           <w:sz w:val="24"/>
           <w:szCs w:val="24"/>
           <w:lang w:eastAsia="ru-ru"/>
@@ -635,14 +677,16 @@
         <w:spacing w:before="100" w:after="100" w:beforeAutospacing="1" w:afterAutospacing="1" w:line="240" w:lineRule="auto"/>
         <w:rPr>
           <w:rFonts w:ascii="Times New Roman" w:hAnsi="Times New Roman" w:eastAsia="Times New Roman" w:cs="Times New Roman"/>
-          <w:sz w:val="24"/>
-          <w:szCs w:val="24"/>
-          <w:lang w:eastAsia="ru-ru"/>
-        </w:rPr>
-      </w:pPr>
-      <w:r>
-        <w:rPr>
-          <w:rFonts w:ascii="Times New Roman" w:hAnsi="Times New Roman" w:eastAsia="Times New Roman" w:cs="Times New Roman"/>
+          <w:highlight w:val="red"/>
+          <w:sz w:val="24"/>
+          <w:szCs w:val="24"/>
+          <w:lang w:eastAsia="ru-ru"/>
+        </w:rPr>
+      </w:pPr>
+      <w:r>
+        <w:rPr>
+          <w:rFonts w:ascii="Times New Roman" w:hAnsi="Times New Roman" w:eastAsia="Times New Roman" w:cs="Times New Roman"/>
+          <w:highlight w:val="red"/>
           <w:sz w:val="24"/>
           <w:szCs w:val="24"/>
           <w:lang w:eastAsia="ru-ru"/>
@@ -660,14 +704,16 @@
         <w:spacing w:before="100" w:after="100" w:beforeAutospacing="1" w:afterAutospacing="1" w:line="240" w:lineRule="auto"/>
         <w:rPr>
           <w:rFonts w:ascii="Times New Roman" w:hAnsi="Times New Roman" w:eastAsia="Times New Roman" w:cs="Times New Roman"/>
-          <w:sz w:val="24"/>
-          <w:szCs w:val="24"/>
-          <w:lang w:eastAsia="ru-ru"/>
-        </w:rPr>
-      </w:pPr>
-      <w:r>
-        <w:rPr>
-          <w:rFonts w:ascii="Times New Roman" w:hAnsi="Times New Roman" w:eastAsia="Times New Roman" w:cs="Times New Roman"/>
+          <w:highlight w:val="red"/>
+          <w:sz w:val="24"/>
+          <w:szCs w:val="24"/>
+          <w:lang w:eastAsia="ru-ru"/>
+        </w:rPr>
+      </w:pPr>
+      <w:r>
+        <w:rPr>
+          <w:rFonts w:ascii="Times New Roman" w:hAnsi="Times New Roman" w:eastAsia="Times New Roman" w:cs="Times New Roman"/>
+          <w:highlight w:val="red"/>
           <w:sz w:val="24"/>
           <w:szCs w:val="24"/>
           <w:lang w:eastAsia="ru-ru"/>
@@ -943,6 +989,7 @@
           <w:lang w:eastAsia="ru-ru"/>
         </w:rPr>
       </w:pPr>
+      <w:r/>
       <w:r>
         <w:rPr>
           <w:noProof/>
@@ -951,6 +998,7 @@
           <v:rect id="_x0000_i1028" style="width:0.00pt;height:1.50pt" o:hr="t" o:hrpct="1000" o:hralign="center" o:hrstd="t" fillcolor="#a0a0a0" stroked="f"/>
         </w:pict>
       </w:r>
+      <w:r/>
       <w:r>
         <w:rPr>
           <w:rFonts w:ascii="Times New Roman" w:hAnsi="Times New Roman" w:eastAsia="Times New Roman" w:cs="Times New Roman"/>
@@ -1192,6 +1240,7 @@
           <w:lang w:eastAsia="ru-ru"/>
         </w:rPr>
       </w:pPr>
+      <w:r/>
       <w:r>
         <w:rPr>
           <w:noProof/>
@@ -1200,6 +1249,7 @@
           <v:rect id="_x0000_i1029" style="width:0.00pt;height:1.50pt" o:hr="t" o:hrpct="1000" o:hralign="center" o:hrstd="t" fillcolor="#a0a0a0" stroked="f"/>
         </w:pict>
       </w:r>
+      <w:r/>
       <w:r>
         <w:rPr>
           <w:rFonts w:ascii="Times New Roman" w:hAnsi="Times New Roman" w:eastAsia="Times New Roman" w:cs="Times New Roman"/>
@@ -1527,6 +1577,7 @@
           <w:lang w:eastAsia="ru-ru"/>
         </w:rPr>
       </w:pPr>
+      <w:r/>
       <w:r>
         <w:rPr>
           <w:noProof/>
@@ -1535,6 +1586,7 @@
           <v:rect id="_x0000_i1030" style="width:0.00pt;height:1.50pt" o:hr="t" o:hrpct="1000" o:hralign="center" o:hrstd="t" fillcolor="#a0a0a0" stroked="f"/>
         </w:pict>
       </w:r>
+      <w:r/>
       <w:r>
         <w:rPr>
           <w:rFonts w:ascii="Times New Roman" w:hAnsi="Times New Roman" w:eastAsia="Times New Roman" w:cs="Times New Roman"/>
@@ -1751,6 +1803,7 @@
           <w:lang w:eastAsia="ru-ru"/>
         </w:rPr>
       </w:pPr>
+      <w:r/>
       <w:r>
         <w:rPr>
           <w:noProof/>
@@ -1759,6 +1812,7 @@
           <v:rect id="_x0000_i1031" style="width:0.00pt;height:1.50pt" o:hr="t" o:hrpct="1000" o:hralign="center" o:hrstd="t" fillcolor="#a0a0a0" stroked="f"/>
         </w:pict>
       </w:r>
+      <w:r/>
       <w:r>
         <w:rPr>
           <w:rFonts w:ascii="Times New Roman" w:hAnsi="Times New Roman" w:eastAsia="Times New Roman" w:cs="Times New Roman"/>
@@ -2000,6 +2054,7 @@
           <w:lang w:eastAsia="ru-ru"/>
         </w:rPr>
       </w:pPr>
+      <w:r/>
       <w:r>
         <w:rPr>
           <w:noProof/>
@@ -2008,6 +2063,7 @@
           <v:rect id="_x0000_i1032" style="width:0.00pt;height:1.50pt" o:hr="t" o:hrpct="1000" o:hralign="center" o:hrstd="t" fillcolor="#a0a0a0" stroked="f"/>
         </w:pict>
       </w:r>
+      <w:r/>
       <w:r>
         <w:rPr>
           <w:rFonts w:ascii="Times New Roman" w:hAnsi="Times New Roman" w:eastAsia="Times New Roman" w:cs="Times New Roman"/>

</xml_diff>